<commit_message>
Nuevo flujo de caso de uso Registrar usuario
</commit_message>
<xml_diff>
--- a/CDU_crearviaje.docx
+++ b/CDU_crearviaje.docx
@@ -73,197 +73,425 @@
         </w:numPr>
       </w:pPr>
       <w:r>
-        <w:t>El usuario relle</w:t>
+        <w:t>El usuario rellena los campos de la ficha. Los campos son los siguientes:</w:t>
+      </w:r>
+      <w:r>
+        <w:t xml:space="preserve"> lugar [</w:t>
+      </w:r>
+      <w:proofErr w:type="spellStart"/>
+      <w:r>
+        <w:t>string</w:t>
+      </w:r>
+      <w:proofErr w:type="spellEnd"/>
+      <w:r>
+        <w:t xml:space="preserve"> (50 caracteres)], alojamiento [</w:t>
+      </w:r>
+      <w:proofErr w:type="spellStart"/>
+      <w:r>
+        <w:t>string</w:t>
+      </w:r>
+      <w:proofErr w:type="spellEnd"/>
+      <w:r>
+        <w:t xml:space="preserve"> (50 caracteres)], trayecto [puntos GPS[n]].</w:t>
+      </w:r>
+    </w:p>
+    <w:p>
+      <w:pPr>
+        <w:pStyle w:val="Prrafodelista"/>
+        <w:numPr>
+          <w:ilvl w:val="0"/>
+          <w:numId w:val="1"/>
+        </w:numPr>
+      </w:pPr>
+      <w:r>
+        <w:t>El sistema indica que los campos se han rellenado correctamente.</w:t>
+      </w:r>
+    </w:p>
+    <w:p>
+      <w:pPr>
+        <w:pStyle w:val="Prrafodelista"/>
+        <w:numPr>
+          <w:ilvl w:val="0"/>
+          <w:numId w:val="1"/>
+        </w:numPr>
+      </w:pPr>
+      <w:r>
+        <w:t>El sistema almacena los datos guardados.</w:t>
+      </w:r>
+    </w:p>
+    <w:p>
+      <w:pPr>
+        <w:pStyle w:val="Prrafodelista"/>
+        <w:numPr>
+          <w:ilvl w:val="0"/>
+          <w:numId w:val="1"/>
+        </w:numPr>
+      </w:pPr>
+      <w:r>
+        <w:t>El sistema muestra un mensaje de confirmación y ofrece la posibilidad de crear otro viaje o de terminar.</w:t>
+      </w:r>
+    </w:p>
+    <w:p>
+      <w:pPr>
+        <w:pStyle w:val="Prrafodelista"/>
+        <w:numPr>
+          <w:ilvl w:val="0"/>
+          <w:numId w:val="1"/>
+        </w:numPr>
+      </w:pPr>
+      <w:r>
+        <w:t>El usuario elige terminar y volvemos al menú principal.</w:t>
+      </w:r>
+    </w:p>
+    <w:p>
+      <w:pPr>
+        <w:pStyle w:val="Ttulo3"/>
+        <w:numPr>
+          <w:ilvl w:val="1"/>
+          <w:numId w:val="4"/>
+        </w:numPr>
+      </w:pPr>
+      <w:r>
+        <w:t>Flujo alternativo</w:t>
+      </w:r>
+    </w:p>
+    <w:p>
+      <w:pPr>
+        <w:ind w:left="709"/>
+      </w:pPr>
+      <w:r>
+        <w:t>3.1 El sistema nos muestra un error porque el lugar introducido no existe.</w:t>
+      </w:r>
+    </w:p>
+    <w:p>
+      <w:pPr>
+        <w:ind w:left="709"/>
+      </w:pPr>
+      <w:r>
+        <w:t>3.2 El sistema nos muestra un error porque el alojamiento introducido no existe.</w:t>
+      </w:r>
+    </w:p>
+    <w:p>
+      <w:pPr>
+        <w:ind w:left="709"/>
+      </w:pPr>
+      <w:r>
+        <w:t>3.3 El sistema nos muestra un error porque no se ha introducido un trayecto.</w:t>
+      </w:r>
+    </w:p>
+    <w:p>
+      <w:pPr>
+        <w:ind w:left="709"/>
+      </w:pPr>
+      <w:r>
+        <w:t>6.1 En el caso de que el usuario quiera crear otro viaje, el sistema volverá al paso 2 del flujo básico.</w:t>
+      </w:r>
+    </w:p>
+    <w:p>
+      <w:pPr>
+        <w:ind w:left="709"/>
+      </w:pPr>
+      <w:r>
+        <w:t>En todos los pasos, el usuario podrá cerrar la aplicación en cualquier momento.</w:t>
+      </w:r>
+    </w:p>
+    <w:p>
+      <w:pPr>
+        <w:pStyle w:val="Ttulo2"/>
+        <w:numPr>
+          <w:ilvl w:val="0"/>
+          <w:numId w:val="4"/>
+        </w:numPr>
+      </w:pPr>
+      <w:r>
+        <w:t>Precondiciones</w:t>
+      </w:r>
+    </w:p>
+    <w:p>
+      <w:r>
+        <w:t>El usuario tiene que estar logueado en el sistema.</w:t>
+      </w:r>
+    </w:p>
+    <w:p>
+      <w:pPr>
+        <w:pStyle w:val="Ttulo2"/>
+        <w:numPr>
+          <w:ilvl w:val="0"/>
+          <w:numId w:val="4"/>
+        </w:numPr>
+      </w:pPr>
+      <w:proofErr w:type="spellStart"/>
+      <w:r>
+        <w:t>Postcondiciones</w:t>
+      </w:r>
+      <w:proofErr w:type="spellEnd"/>
+    </w:p>
+    <w:p>
+      <w:r>
+        <w:t>El viaje queda añadido  en el sistema.</w:t>
+      </w:r>
+    </w:p>
+    <w:p/>
+    <w:p>
+      <w:pPr>
+        <w:pStyle w:val="Ttulo1"/>
+      </w:pPr>
+      <w:r>
+        <w:t>Caso de Uso: Registrar Usuario</w:t>
+      </w:r>
+    </w:p>
+    <w:p>
+      <w:pPr>
+        <w:pStyle w:val="Ttulo2"/>
+        <w:numPr>
+          <w:ilvl w:val="0"/>
+          <w:numId w:val="4"/>
+        </w:numPr>
+      </w:pPr>
+      <w:r>
+        <w:t>Flujo de eventos</w:t>
+      </w:r>
+    </w:p>
+    <w:p>
+      <w:pPr>
+        <w:pStyle w:val="Ttulo3"/>
+        <w:numPr>
+          <w:ilvl w:val="1"/>
+          <w:numId w:val="4"/>
+        </w:numPr>
+      </w:pPr>
+      <w:r>
+        <w:t>Flujo básico</w:t>
+      </w:r>
+    </w:p>
+    <w:p>
+      <w:pPr>
+        <w:pStyle w:val="Prrafodelista"/>
+        <w:numPr>
+          <w:ilvl w:val="0"/>
+          <w:numId w:val="1"/>
+        </w:numPr>
+      </w:pPr>
+      <w:r>
+        <w:t>El usuario solicita al sistema registrarse.</w:t>
+      </w:r>
+    </w:p>
+    <w:p>
+      <w:pPr>
+        <w:pStyle w:val="Prrafodelista"/>
+        <w:numPr>
+          <w:ilvl w:val="0"/>
+          <w:numId w:val="1"/>
+        </w:numPr>
+      </w:pPr>
+      <w:r>
+        <w:t>El sistema crea una ficha en blanco con todos los campos para incluir los datos del nuevo usuario.</w:t>
+      </w:r>
+    </w:p>
+    <w:p>
+      <w:pPr>
+        <w:pStyle w:val="Prrafodelista"/>
+        <w:numPr>
+          <w:ilvl w:val="0"/>
+          <w:numId w:val="1"/>
+        </w:numPr>
+      </w:pPr>
+      <w:r>
+        <w:t>El usuario rellena los campos de la ficha. Los campos son los siguientes: nombre [</w:t>
+      </w:r>
+      <w:proofErr w:type="spellStart"/>
+      <w:r>
+        <w:t>string</w:t>
+      </w:r>
+      <w:proofErr w:type="spellEnd"/>
+      <w:r>
+        <w:t xml:space="preserve"> (50 caracteres)], </w:t>
+      </w:r>
+      <w:proofErr w:type="spellStart"/>
+      <w:r>
+        <w:t>password</w:t>
+      </w:r>
+      <w:proofErr w:type="spellEnd"/>
+      <w:r>
+        <w:t xml:space="preserve"> [</w:t>
+      </w:r>
+      <w:proofErr w:type="spellStart"/>
+      <w:r>
+        <w:t>string</w:t>
+      </w:r>
+      <w:proofErr w:type="spellEnd"/>
+      <w:r>
+        <w:t xml:space="preserve"> (50 caracteres)], Nick [</w:t>
+      </w:r>
+      <w:proofErr w:type="spellStart"/>
+      <w:r>
+        <w:t>string</w:t>
+      </w:r>
+      <w:proofErr w:type="spellEnd"/>
+      <w:r>
+        <w:t xml:space="preserve"> (50 caracteres)],</w:t>
+      </w:r>
+    </w:p>
+    <w:p>
+      <w:pPr>
+        <w:pStyle w:val="Prrafodelista"/>
+        <w:numPr>
+          <w:ilvl w:val="0"/>
+          <w:numId w:val="1"/>
+        </w:numPr>
+      </w:pPr>
+      <w:r>
+        <w:t>El sistema indica que los campos se han rellenado correctamente.</w:t>
+      </w:r>
+    </w:p>
+    <w:p>
+      <w:pPr>
+        <w:pStyle w:val="Prrafodelista"/>
+        <w:numPr>
+          <w:ilvl w:val="0"/>
+          <w:numId w:val="1"/>
+        </w:numPr>
+      </w:pPr>
+      <w:r>
+        <w:lastRenderedPageBreak/>
+        <w:t>El sistema almacena los datos guardados.</w:t>
+      </w:r>
+    </w:p>
+    <w:p>
+      <w:pPr>
+        <w:pStyle w:val="Prrafodelista"/>
+        <w:numPr>
+          <w:ilvl w:val="0"/>
+          <w:numId w:val="1"/>
+        </w:numPr>
+      </w:pPr>
+      <w:r>
+        <w:t>El sistema muestra un mensaje de confirmación y ofrece la posibilidad de poder registrar otro usuario.</w:t>
+      </w:r>
+    </w:p>
+    <w:p>
+      <w:pPr>
+        <w:pStyle w:val="Prrafodelista"/>
+        <w:numPr>
+          <w:ilvl w:val="0"/>
+          <w:numId w:val="1"/>
+        </w:numPr>
+      </w:pPr>
+      <w:r>
+        <w:t>El usuario elige terminar y volvemos al menú principal.</w:t>
+      </w:r>
+    </w:p>
+    <w:p>
+      <w:pPr>
+        <w:pStyle w:val="Ttulo3"/>
+        <w:numPr>
+          <w:ilvl w:val="1"/>
+          <w:numId w:val="4"/>
+        </w:numPr>
+      </w:pPr>
+      <w:r>
+        <w:t>Flujo alternativo</w:t>
+      </w:r>
+    </w:p>
+    <w:p>
+      <w:pPr>
+        <w:ind w:left="709"/>
+      </w:pPr>
+      <w:r>
+        <w:t>3.1 El sistema nos muestra un error porque el Nick introducido</w:t>
+      </w:r>
+      <w:r>
+        <w:t xml:space="preserve"> ya existe</w:t>
+      </w:r>
+      <w:r>
+        <w:t>.</w:t>
+      </w:r>
+    </w:p>
+    <w:p>
+      <w:pPr>
+        <w:ind w:left="709"/>
+      </w:pPr>
+      <w:r>
+        <w:t>3.2 El sistema</w:t>
+      </w:r>
+      <w:r>
+        <w:t xml:space="preserve"> nos muestra un error porque la contraseña no coincide a la hora de introducirla en la segunda comprobación </w:t>
+      </w:r>
+      <w:r>
+        <w:t>no existe.</w:t>
+      </w:r>
+    </w:p>
+    <w:p>
+      <w:pPr>
+        <w:ind w:left="709"/>
+      </w:pPr>
+      <w:r>
+        <w:t>3.3</w:t>
+      </w:r>
+      <w:r>
+        <w:t xml:space="preserve"> En el caso de que el usuario quiera crear otro</w:t>
+      </w:r>
+      <w:r>
+        <w:t xml:space="preserve"> </w:t>
       </w:r>
       <w:bookmarkStart w:id="0" w:name="_GoBack"/>
       <w:bookmarkEnd w:id="0"/>
       <w:r>
-        <w:t>na los campos de la ficha. Los campos son los siguientes:</w:t>
-      </w:r>
-      <w:r>
-        <w:t xml:space="preserve"> lugar [</w:t>
-      </w:r>
+        <w:t>usuario</w:t>
+      </w:r>
+      <w:r>
+        <w:t>, el sistema volverá al paso 2 del flujo básico.</w:t>
+      </w:r>
+    </w:p>
+    <w:p>
+      <w:pPr>
+        <w:ind w:left="709"/>
+      </w:pPr>
+      <w:r>
+        <w:t>En todos los pasos, el usuario podrá cerrar la aplicación en cualquier momento.</w:t>
+      </w:r>
+    </w:p>
+    <w:p>
+      <w:pPr>
+        <w:pStyle w:val="Ttulo2"/>
+        <w:numPr>
+          <w:ilvl w:val="0"/>
+          <w:numId w:val="4"/>
+        </w:numPr>
+      </w:pPr>
+      <w:r>
+        <w:t>Precondiciones</w:t>
+      </w:r>
+    </w:p>
+    <w:p>
+      <w:pPr>
+        <w:pStyle w:val="Ttulo2"/>
+        <w:numPr>
+          <w:ilvl w:val="0"/>
+          <w:numId w:val="4"/>
+        </w:numPr>
+      </w:pPr>
       <w:proofErr w:type="spellStart"/>
       <w:r>
-        <w:t>string</w:t>
+        <w:t>Postcondiciones</w:t>
       </w:r>
       <w:proofErr w:type="spellEnd"/>
-      <w:r>
-        <w:t xml:space="preserve"> (50 caracteres)], alojamiento [</w:t>
-      </w:r>
-      <w:proofErr w:type="spellStart"/>
-      <w:r>
-        <w:t>string</w:t>
-      </w:r>
-      <w:proofErr w:type="spellEnd"/>
-      <w:r>
-        <w:t xml:space="preserve"> (50 caracteres)], trayecto [puntos GPS[n]].</w:t>
-      </w:r>
-    </w:p>
-    <w:p>
-      <w:pPr>
-        <w:pStyle w:val="Prrafodelista"/>
-        <w:numPr>
-          <w:ilvl w:val="0"/>
-          <w:numId w:val="1"/>
-        </w:numPr>
-      </w:pPr>
-      <w:r>
-        <w:t>El sistema indica que los campos se han rellenado correctamente.</w:t>
-      </w:r>
-    </w:p>
-    <w:p>
-      <w:pPr>
-        <w:pStyle w:val="Prrafodelista"/>
-        <w:numPr>
-          <w:ilvl w:val="0"/>
-          <w:numId w:val="1"/>
-        </w:numPr>
-      </w:pPr>
-      <w:r>
-        <w:t>El sistema almacena los datos guardados.</w:t>
-      </w:r>
-    </w:p>
-    <w:p>
-      <w:pPr>
-        <w:pStyle w:val="Prrafodelista"/>
-        <w:numPr>
-          <w:ilvl w:val="0"/>
-          <w:numId w:val="1"/>
-        </w:numPr>
-      </w:pPr>
-      <w:r>
-        <w:t>El sistema muestra un mensaje de confirmación y ofrece la posibilidad de crear otro viaje o de terminar.</w:t>
-      </w:r>
-    </w:p>
-    <w:p>
-      <w:pPr>
-        <w:pStyle w:val="Prrafodelista"/>
-        <w:numPr>
-          <w:ilvl w:val="0"/>
-          <w:numId w:val="1"/>
-        </w:numPr>
-      </w:pPr>
-      <w:r>
-        <w:t>El usuario elige terminar y volvemos</w:t>
-      </w:r>
-      <w:r>
-        <w:t xml:space="preserve"> al menú principal</w:t>
-      </w:r>
-      <w:r>
-        <w:t>.</w:t>
-      </w:r>
-    </w:p>
-    <w:p>
-      <w:pPr>
-        <w:pStyle w:val="Ttulo3"/>
-        <w:numPr>
-          <w:ilvl w:val="1"/>
-          <w:numId w:val="4"/>
-        </w:numPr>
-      </w:pPr>
-      <w:r>
-        <w:t>Flujo alternativo</w:t>
-      </w:r>
-    </w:p>
-    <w:p>
-      <w:pPr>
-        <w:ind w:left="709"/>
-      </w:pPr>
-      <w:r>
-        <w:t>3.1 El sistema nos muestra un error porque el lugar introducido no existe.</w:t>
-      </w:r>
-    </w:p>
-    <w:p>
-      <w:pPr>
-        <w:ind w:left="709"/>
-      </w:pPr>
-      <w:r>
-        <w:t>3.2</w:t>
-      </w:r>
-      <w:r>
-        <w:t xml:space="preserve"> El sistema nos muestra un error porque el </w:t>
-      </w:r>
-      <w:r>
-        <w:t>alojamiento</w:t>
-      </w:r>
-      <w:r>
-        <w:t xml:space="preserve"> introducido no existe.</w:t>
-      </w:r>
-    </w:p>
-    <w:p>
-      <w:pPr>
-        <w:ind w:left="709"/>
-      </w:pPr>
-      <w:r>
-        <w:t>3.3</w:t>
-      </w:r>
-      <w:r>
-        <w:t xml:space="preserve"> El sistema nos muestra un error porque </w:t>
-      </w:r>
-      <w:r>
-        <w:t>no se ha</w:t>
-      </w:r>
-      <w:r>
-        <w:t xml:space="preserve"> introducido </w:t>
-      </w:r>
-      <w:r>
-        <w:t>un trayecto</w:t>
-      </w:r>
-      <w:r>
-        <w:t>.</w:t>
-      </w:r>
-    </w:p>
-    <w:p>
-      <w:pPr>
-        <w:ind w:left="709"/>
-      </w:pPr>
-      <w:r>
-        <w:t>6.1 En el caso de que el usuario quiera crear otro viaje, el sistema volverá al paso 2 del flujo básico.</w:t>
-      </w:r>
-    </w:p>
-    <w:p>
-      <w:pPr>
-        <w:ind w:left="709"/>
-      </w:pPr>
-      <w:r>
-        <w:t>En todos los pasos, el usuario podrá cerrar la aplicación en cualquier momento.</w:t>
-      </w:r>
-    </w:p>
-    <w:p>
-      <w:pPr>
-        <w:pStyle w:val="Ttulo2"/>
-        <w:numPr>
-          <w:ilvl w:val="0"/>
-          <w:numId w:val="4"/>
-        </w:numPr>
-      </w:pPr>
-      <w:r>
-        <w:t>Precondiciones</w:t>
-      </w:r>
-    </w:p>
-    <w:p>
-      <w:r>
-        <w:t>El usuario tiene que estar logueado en el sistema.</w:t>
-      </w:r>
-    </w:p>
-    <w:p>
-      <w:pPr>
-        <w:pStyle w:val="Ttulo2"/>
-        <w:numPr>
-          <w:ilvl w:val="0"/>
-          <w:numId w:val="4"/>
-        </w:numPr>
-      </w:pPr>
-      <w:proofErr w:type="spellStart"/>
-      <w:r>
-        <w:t>Postcondiciones</w:t>
-      </w:r>
-      <w:proofErr w:type="spellEnd"/>
-    </w:p>
-    <w:p>
-      <w:r>
-        <w:t>El viaje queda añadido  en el sistema.</w:t>
+    </w:p>
+    <w:p>
+      <w:r>
+        <w:t xml:space="preserve">El </w:t>
+      </w:r>
+      <w:r>
+        <w:t xml:space="preserve">usuario </w:t>
+      </w:r>
+      <w:r>
+        <w:t xml:space="preserve">queda </w:t>
+      </w:r>
+      <w:r>
+        <w:t>registrado</w:t>
+      </w:r>
+      <w:r>
+        <w:t xml:space="preserve"> en el sistema.</w:t>
       </w:r>
     </w:p>
     <w:p/>

</xml_diff>